<commit_message>
trying to adjust image for tiling
</commit_message>
<xml_diff>
--- a/TechComm/semester/2025-08-Fall/MajorProjectDates.docx
+++ b/TechComm/semester/2025-08-Fall/MajorProjectDates.docx
@@ -44,7 +44,10 @@
             <w:cnfStyle w:val="001000000000" w:firstRow="0" w:lastRow="0" w:firstColumn="1" w:lastColumn="0" w:oddVBand="0" w:evenVBand="0" w:oddHBand="0" w:evenHBand="0" w:firstRowFirstColumn="0" w:firstRowLastColumn="0" w:lastRowFirstColumn="0" w:lastRowLastColumn="0"/>
             <w:tcW w:w="895" w:type="dxa"/>
             <w:tcBorders>
-              <w:bottom w:val="none" w:sz="0" w:space="0" w:color="auto"/>
+              <w:top w:val="single" w:sz="24" w:space="0" w:color="508590" w:themeColor="accent6"/>
+              <w:left w:val="single" w:sz="4" w:space="0" w:color="E5E1E6" w:themeColor="background2"/>
+              <w:bottom w:val="single" w:sz="24" w:space="0" w:color="508590" w:themeColor="accent6"/>
+              <w:right w:val="single" w:sz="4" w:space="0" w:color="E5E1E6" w:themeColor="background2"/>
             </w:tcBorders>
           </w:tcPr>
           <w:p>
@@ -64,7 +67,10 @@
           <w:tcPr>
             <w:tcW w:w="1260" w:type="dxa"/>
             <w:tcBorders>
-              <w:bottom w:val="none" w:sz="0" w:space="0" w:color="auto"/>
+              <w:top w:val="single" w:sz="24" w:space="0" w:color="508590" w:themeColor="accent6"/>
+              <w:left w:val="single" w:sz="4" w:space="0" w:color="E5E1E6" w:themeColor="background2"/>
+              <w:bottom w:val="single" w:sz="24" w:space="0" w:color="508590" w:themeColor="accent6"/>
+              <w:right w:val="single" w:sz="4" w:space="0" w:color="E5E1E6" w:themeColor="background2"/>
             </w:tcBorders>
           </w:tcPr>
           <w:p>
@@ -85,7 +91,10 @@
           <w:tcPr>
             <w:tcW w:w="3060" w:type="dxa"/>
             <w:tcBorders>
-              <w:bottom w:val="none" w:sz="0" w:space="0" w:color="auto"/>
+              <w:top w:val="single" w:sz="24" w:space="0" w:color="508590" w:themeColor="accent6"/>
+              <w:left w:val="single" w:sz="4" w:space="0" w:color="E5E1E6" w:themeColor="background2"/>
+              <w:bottom w:val="single" w:sz="24" w:space="0" w:color="508590" w:themeColor="accent6"/>
+              <w:right w:val="single" w:sz="4" w:space="0" w:color="E5E1E6" w:themeColor="background2"/>
             </w:tcBorders>
           </w:tcPr>
           <w:p>
@@ -106,7 +115,10 @@
           <w:tcPr>
             <w:tcW w:w="4135" w:type="dxa"/>
             <w:tcBorders>
-              <w:bottom w:val="none" w:sz="0" w:space="0" w:color="auto"/>
+              <w:top w:val="single" w:sz="24" w:space="0" w:color="508590" w:themeColor="accent6"/>
+              <w:left w:val="single" w:sz="4" w:space="0" w:color="E5E1E6" w:themeColor="background2"/>
+              <w:bottom w:val="single" w:sz="24" w:space="0" w:color="508590" w:themeColor="accent6"/>
+              <w:right w:val="single" w:sz="4" w:space="0" w:color="E5E1E6" w:themeColor="background2"/>
             </w:tcBorders>
           </w:tcPr>
           <w:p>
@@ -129,6 +141,9 @@
           <w:tcPr>
             <w:cnfStyle w:val="001000000000" w:firstRow="0" w:lastRow="0" w:firstColumn="1" w:lastColumn="0" w:oddVBand="0" w:evenVBand="0" w:oddHBand="0" w:evenHBand="0" w:firstRowFirstColumn="0" w:firstRowLastColumn="0" w:lastRowFirstColumn="0" w:lastRowLastColumn="0"/>
             <w:tcW w:w="895" w:type="dxa"/>
+            <w:tcBorders>
+              <w:top w:val="single" w:sz="24" w:space="0" w:color="508590" w:themeColor="accent6"/>
+            </w:tcBorders>
             <w:shd w:val="clear" w:color="auto" w:fill="DAE7EA" w:themeFill="accent6" w:themeFillTint="33"/>
           </w:tcPr>
           <w:p>
@@ -151,6 +166,9 @@
         <w:tc>
           <w:tcPr>
             <w:tcW w:w="1260" w:type="dxa"/>
+            <w:tcBorders>
+              <w:top w:val="single" w:sz="24" w:space="0" w:color="508590" w:themeColor="accent6"/>
+            </w:tcBorders>
             <w:shd w:val="clear" w:color="auto" w:fill="DAE7EA" w:themeFill="accent6" w:themeFillTint="33"/>
           </w:tcPr>
           <w:p>
@@ -166,6 +184,9 @@
         <w:tc>
           <w:tcPr>
             <w:tcW w:w="3060" w:type="dxa"/>
+            <w:tcBorders>
+              <w:top w:val="single" w:sz="24" w:space="0" w:color="508590" w:themeColor="accent6"/>
+            </w:tcBorders>
             <w:shd w:val="clear" w:color="auto" w:fill="DAE7EA" w:themeFill="accent6" w:themeFillTint="33"/>
           </w:tcPr>
           <w:p>
@@ -181,6 +202,9 @@
         <w:tc>
           <w:tcPr>
             <w:tcW w:w="4135" w:type="dxa"/>
+            <w:tcBorders>
+              <w:top w:val="single" w:sz="24" w:space="0" w:color="508590" w:themeColor="accent6"/>
+            </w:tcBorders>
             <w:shd w:val="clear" w:color="auto" w:fill="DAE7EA" w:themeFill="accent6" w:themeFillTint="33"/>
           </w:tcPr>
           <w:p>
@@ -2235,7 +2259,7 @@
       <w:autoSpaceDE/>
       <w:autoSpaceDN/>
       <w:spacing w:after="160" w:line="259" w:lineRule="auto"/>
-      <w:ind w:right="0"/>
+      <w:ind w:left="1080" w:right="0"/>
     </w:pPr>
     <w:rPr>
       <w:rFonts w:eastAsiaTheme="majorEastAsia" w:cstheme="majorBidi"/>

</xml_diff>